<commit_message>
added lec09-10 ppt part II and tex for formulation
</commit_message>
<xml_diff>
--- a/LEC/lec09-10-stable-marriage-problem/stable-marriage-handout-solns.docx
+++ b/LEC/lec09-10-stable-marriage-problem/stable-marriage-handout-solns.docx
@@ -89,14 +89,24 @@
           <w:numId w:val="5"/>
         </w:numPr>
       </w:pPr>
+      <w:proofErr w:type="gramStart"/>
       <w:r>
         <w:t>importance</w:t>
       </w:r>
+      <w:proofErr w:type="gramEnd"/>
       <w:r>
         <w:t xml:space="preserve"> </w:t>
       </w:r>
       <w:r>
-        <w:t>of work in this field recognized in 2012 when Alan Roth and Lloyd Shapl</w:t>
+        <w:t xml:space="preserve">of work in this field </w:t>
+      </w:r>
+      <w:proofErr w:type="gramStart"/>
+      <w:r>
+        <w:t>recognized</w:t>
+      </w:r>
+      <w:proofErr w:type="gramEnd"/>
+      <w:r>
+        <w:t xml:space="preserve"> in 2012 when Alan Roth and Lloyd Shapl</w:t>
       </w:r>
       <w:r>
         <w:t>e</w:t>
@@ -231,6 +241,7 @@
       <w:r>
         <w:t xml:space="preserve"> </w:t>
       </w:r>
+      <w:proofErr w:type="gramStart"/>
       <w:r>
         <w:t xml:space="preserve">a </w:t>
       </w:r>
@@ -241,6 +252,7 @@
         </w:rPr>
         <w:t>stable</w:t>
       </w:r>
+      <w:proofErr w:type="gramEnd"/>
       <w:r>
         <w:t xml:space="preserve"> matching</w:t>
       </w:r>
@@ -559,7 +571,25 @@
           <w:iCs/>
           <w:color w:val="215E99" w:themeColor="text2" w:themeTint="BF"/>
         </w:rPr>
-        <w:t xml:space="preserve"> choices, so are not in a blocking pair. While Dan prefers Cindy to his partner (Brenda), Cindy does not prefer Dan to her partner (Alan).  So that’s not a blocking pair, so there are no blocking pairs.</w:t>
+        <w:t xml:space="preserve"> choices, </w:t>
+      </w:r>
+      <w:proofErr w:type="gramStart"/>
+      <w:r>
+        <w:rPr>
+          <w:i/>
+          <w:iCs/>
+          <w:color w:val="215E99" w:themeColor="text2" w:themeTint="BF"/>
+        </w:rPr>
+        <w:t>so</w:t>
+      </w:r>
+      <w:proofErr w:type="gramEnd"/>
+      <w:r>
+        <w:rPr>
+          <w:i/>
+          <w:iCs/>
+          <w:color w:val="215E99" w:themeColor="text2" w:themeTint="BF"/>
+        </w:rPr>
+        <w:t xml:space="preserve"> are not in a blocking pair. While Dan prefers Cindy to his partner (Brenda), Cindy does not prefer Dan to her partner (Alan).  So that’s not a blocking pair, so there are no blocking pairs.</w:t>
       </w:r>
     </w:p>
     <w:p>
@@ -946,7 +976,25 @@
           <w:iCs/>
           <w:color w:val="215E99" w:themeColor="text2" w:themeTint="BF"/>
         </w:rPr>
-        <w:t xml:space="preserve">Cindy prefers Alan to Dan.  Alan prefers Cindy to Brenda. So </w:t>
+        <w:t xml:space="preserve">Cindy prefers Alan to Dan.  Alan prefers Cindy to Brenda. </w:t>
+      </w:r>
+      <w:proofErr w:type="gramStart"/>
+      <w:r>
+        <w:rPr>
+          <w:i/>
+          <w:iCs/>
+          <w:color w:val="215E99" w:themeColor="text2" w:themeTint="BF"/>
+        </w:rPr>
+        <w:t>So</w:t>
+      </w:r>
+      <w:proofErr w:type="gramEnd"/>
+      <w:r>
+        <w:rPr>
+          <w:i/>
+          <w:iCs/>
+          <w:color w:val="215E99" w:themeColor="text2" w:themeTint="BF"/>
+        </w:rPr>
+        <w:t xml:space="preserve"> </w:t>
       </w:r>
       <w:r>
         <w:rPr>
@@ -1176,7 +1224,21 @@
               <w:rPr>
                 <w:rFonts w:ascii="Consolas" w:hAnsi="Consolas"/>
               </w:rPr>
-              <w:t xml:space="preserve"> w is free </w:t>
+              <w:t xml:space="preserve"> </w:t>
+            </w:r>
+            <w:proofErr w:type="gramStart"/>
+            <w:r>
+              <w:rPr>
+                <w:rFonts w:ascii="Consolas" w:hAnsi="Consolas"/>
+              </w:rPr>
+              <w:t>w is</w:t>
+            </w:r>
+            <w:proofErr w:type="gramEnd"/>
+            <w:r>
+              <w:rPr>
+                <w:rFonts w:ascii="Consolas" w:hAnsi="Consolas"/>
+              </w:rPr>
+              <w:t xml:space="preserve"> free </w:t>
             </w:r>
             <w:r>
               <w:rPr>
@@ -1260,7 +1322,21 @@
               <w:rPr>
                 <w:rFonts w:ascii="Consolas" w:hAnsi="Consolas"/>
               </w:rPr>
-              <w:t xml:space="preserve"> w prefers m to m′ </w:t>
+              <w:t xml:space="preserve"> </w:t>
+            </w:r>
+            <w:proofErr w:type="gramStart"/>
+            <w:r>
+              <w:rPr>
+                <w:rFonts w:ascii="Consolas" w:hAnsi="Consolas"/>
+              </w:rPr>
+              <w:t>w prefers</w:t>
+            </w:r>
+            <w:proofErr w:type="gramEnd"/>
+            <w:r>
+              <w:rPr>
+                <w:rFonts w:ascii="Consolas" w:hAnsi="Consolas"/>
+              </w:rPr>
+              <w:t xml:space="preserve"> m to m′ </w:t>
             </w:r>
             <w:r>
               <w:rPr>
@@ -1330,7 +1406,21 @@
               <w:rPr>
                 <w:rFonts w:ascii="Consolas" w:hAnsi="Consolas"/>
               </w:rPr>
-              <w:t xml:space="preserve"> (m′, w) remain engaged</w:t>
+              <w:t xml:space="preserve"> (</w:t>
+            </w:r>
+            <w:proofErr w:type="gramStart"/>
+            <w:r>
+              <w:rPr>
+                <w:rFonts w:ascii="Consolas" w:hAnsi="Consolas"/>
+              </w:rPr>
+              <w:t>m′,</w:t>
+            </w:r>
+            <w:proofErr w:type="gramEnd"/>
+            <w:r>
+              <w:rPr>
+                <w:rFonts w:ascii="Consolas" w:hAnsi="Consolas"/>
+              </w:rPr>
+              <w:t xml:space="preserve"> w) remain engaged</w:t>
             </w:r>
           </w:p>
         </w:tc>
@@ -2037,8 +2127,18 @@
           <w:iCs/>
           <w:color w:val="215E99" w:themeColor="text2" w:themeTint="BF"/>
         </w:rPr>
-        <w:t>Alice then matches with</w:t>
-      </w:r>
+        <w:t xml:space="preserve">Alice then </w:t>
+      </w:r>
+      <w:proofErr w:type="gramStart"/>
+      <w:r>
+        <w:rPr>
+          <w:i/>
+          <w:iCs/>
+          <w:color w:val="215E99" w:themeColor="text2" w:themeTint="BF"/>
+        </w:rPr>
+        <w:t>matches with</w:t>
+      </w:r>
+      <w:proofErr w:type="gramEnd"/>
       <w:r>
         <w:rPr>
           <w:i/>

</xml_diff>